<commit_message>
Changes related v370 driver
</commit_message>
<xml_diff>
--- a/How to Setup NVidia Driver on a NV-Series Azure VM.docx
+++ b/How to Setup NVidia Driver on a NV-Series Azure VM.docx
@@ -10,13 +10,13 @@
         <w:t xml:space="preserve">  My part of this effort was developing a script to automate the setup of the VMs. </w:t>
       </w:r>
       <w:r>
-        <w:t>To perform the VM setup and configuration, an ARM template was used.  There are several other ways to set up an Azure VM (e.g. PowerShell, CLI, Azure Portal, etc.)  The ARM template approach was used because i</w:t>
-      </w:r>
-      <w:r>
-        <w:t>n</w:t>
-      </w:r>
-      <w:r>
-        <w:t xml:space="preserve"> doing so provided consistency with several other ARM templates being used for other parts of the project.</w:t>
+        <w:t>To perform the VM setup and configuration, an ARM template was used.  The ARM temp</w:t>
+      </w:r>
+      <w:r>
+        <w:t>late approach was used because doing so</w:t>
+      </w:r>
+      <w:r>
+        <w:t xml:space="preserve"> provided consistency with several other ARM templates being used for other parts of the project.</w:t>
       </w:r>
     </w:p>
     <w:p>
@@ -36,22 +36,19 @@
         <w:t xml:space="preserve"> available to help </w:t>
       </w:r>
       <w:r>
-        <w:t xml:space="preserve">get started.  That isn’t itself especially interesting. The interesting part, at least for me, was the N-Series aspect. N-Series VMs require a separate step to </w:t>
-      </w:r>
-      <w:r>
-        <w:t xml:space="preserve">fully </w:t>
-      </w:r>
-      <w:r>
-        <w:t xml:space="preserve">configure – installing the </w:t>
-      </w:r>
-      <w:r>
-        <w:t>NVIDIA</w:t>
-      </w:r>
-      <w:r>
-        <w:t xml:space="preserve"> driver.</w:t>
-      </w:r>
-      <w:r>
-        <w:t xml:space="preserve">  The NVIDIA driver needs to be installed to take advantage of the GPU capabilities of the N-Series VM.  There are instructions (</w:t>
+        <w:t xml:space="preserve">get started.  That isn’t itself especially interesting. The interesting part, at least for me, was the N-Series aspect. N-Series VMs require a separate step </w:t>
+      </w:r>
+      <w:r>
+        <w:t xml:space="preserve">to install the NVIDIA driver </w:t>
+      </w:r>
+      <w:r>
+        <w:t>to</w:t>
+      </w:r>
+      <w:r>
+        <w:t xml:space="preserve"> take advantage of the GPU capabilities of the VM.  </w:t>
+      </w:r>
+      <w:r>
+        <w:t>There are instructions (</w:t>
       </w:r>
       <w:hyperlink r:id="rId5" w:history="1">
         <w:r>
@@ -62,28 +59,654 @@
         </w:r>
       </w:hyperlink>
       <w:r>
-        <w:t>) on how to install the driver, but those instructions assume you like to remote into the VM each time you create a VM, and then run an installation program. That’s tolerable if doing it only a few times. Any more than that, and it’s time for automation to sav</w:t>
-      </w:r>
-      <w:r>
-        <w:t>e me.</w:t>
-      </w:r>
-    </w:p>
-    <w:p>
-      <w:r>
-        <w:t xml:space="preserve">I scoured the Internet as best I could for a reference on how to perform a silent install of the drivers. The best resource I could find was </w:t>
+        <w:t>) on how to install the driver, but those instructions assume you like to remote into the VM each time you create a VM, and then run an installation program. That’s tolerable if doing it only a few times. Any more than that, and it’s time for automation</w:t>
+      </w:r>
+      <w:r>
+        <w:t>.</w:t>
+      </w:r>
+    </w:p>
+    <w:p>
+      <w:r>
+        <w:t>The v370</w:t>
+      </w:r>
+      <w:r>
+        <w:t>.12</w:t>
+      </w:r>
+      <w:r>
+        <w:t xml:space="preserve"> driver (which is the current version linked via the Azure documentation page) uses a self-extracting file to first extract the setup components to a directory, and then executes the setup program.  </w:t>
+      </w:r>
+      <w:r>
+        <w:t xml:space="preserve">By scouring a few other blogs on performing a silent install of NVIDIA drivers, I </w:t>
+      </w:r>
+      <w:r>
+        <w:t>could</w:t>
+      </w:r>
+      <w:r>
+        <w:t xml:space="preserve"> piece together the necessary switches to provide to the installation program to perform a silent install.</w:t>
+      </w:r>
+    </w:p>
+    <w:p>
+      <w:pPr>
+        <w:rPr>
+          <w:rFonts w:ascii="Consolas" w:hAnsi="Consolas"/>
+        </w:rPr>
+      </w:pPr>
+      <w:r>
+        <w:rPr>
+          <w:rFonts w:ascii="Consolas" w:hAnsi="Consolas"/>
+        </w:rPr>
+        <w:t xml:space="preserve">&gt; </w:t>
+      </w:r>
+      <w:r>
+        <w:rPr>
+          <w:rFonts w:ascii="Consolas" w:hAnsi="Consolas"/>
+        </w:rPr>
+        <w:t>370.12_grid_win8_win7_server2012R2_server2008R2_64bit_international.exe -s -</w:t>
+      </w:r>
+      <w:proofErr w:type="spellStart"/>
+      <w:r>
+        <w:rPr>
+          <w:rFonts w:ascii="Consolas" w:hAnsi="Consolas"/>
+        </w:rPr>
+        <w:t>noreboot</w:t>
+      </w:r>
+      <w:proofErr w:type="spellEnd"/>
+      <w:r>
+        <w:rPr>
+          <w:rFonts w:ascii="Consolas" w:hAnsi="Consolas"/>
+        </w:rPr>
+        <w:t xml:space="preserve"> -clean</w:t>
+      </w:r>
+    </w:p>
+    <w:p>
+      <w:r>
+        <w:t>This tells the installation program to install silently, to not perform a reboot after the installation is complete, and to perform a clean install (</w:t>
+      </w:r>
+      <w:r>
+        <w:t>restores all NVIDIA settings to the default values</w:t>
+      </w:r>
+      <w:r>
+        <w:t>).</w:t>
+      </w:r>
+    </w:p>
+    <w:p>
+      <w:r>
+        <w:t xml:space="preserve">Now I need to take that and bake it into a </w:t>
+      </w:r>
+      <w:r>
+        <w:t xml:space="preserve">PowerShell script to execute via a </w:t>
+      </w:r>
+      <w:r>
+        <w:t xml:space="preserve">custom script extension. By doing so, I can let ARM do its thing by provisioning the VM and related resources (NIC, Virtual Network, IP address, etc.), </w:t>
+      </w:r>
+      <w:r>
+        <w:t>and</w:t>
+      </w:r>
+      <w:r>
+        <w:t xml:space="preserve"> </w:t>
+      </w:r>
+      <w:r>
+        <w:t xml:space="preserve">then </w:t>
+      </w:r>
+      <w:r>
+        <w:t>invoke a PowerShell script to install the NVIDIA driver.</w:t>
+      </w:r>
+    </w:p>
+    <w:p>
+      <w:r>
+        <w:t>The custom script</w:t>
+      </w:r>
+      <w:r>
+        <w:t xml:space="preserve"> </w:t>
+      </w:r>
+      <w:r>
+        <w:t>extension</w:t>
+      </w:r>
+      <w:bookmarkStart w:id="0" w:name="_GoBack"/>
+      <w:bookmarkEnd w:id="0"/>
+      <w:r>
+        <w:t xml:space="preserve"> will</w:t>
+      </w:r>
+      <w:r>
+        <w:t xml:space="preserve"> execute a few different steps:</w:t>
+      </w:r>
+    </w:p>
+    <w:p>
+      <w:pPr>
+        <w:pStyle w:val="ListParagraph"/>
+        <w:numPr>
+          <w:ilvl w:val="0"/>
+          <w:numId w:val="1"/>
+        </w:numPr>
+      </w:pPr>
+      <w:r>
+        <w:t>Download the NVIDIA driver</w:t>
+      </w:r>
+      <w:r>
+        <w:t xml:space="preserve"> </w:t>
+      </w:r>
+      <w:r>
+        <w:t xml:space="preserve">setup </w:t>
+      </w:r>
+      <w:r>
+        <w:t>file</w:t>
+      </w:r>
+      <w:r>
+        <w:t xml:space="preserve"> from Azure Blob storage. I put the </w:t>
+      </w:r>
+      <w:r>
+        <w:t>setup</w:t>
+      </w:r>
+      <w:r>
+        <w:t xml:space="preserve"> file in blob storage to make sure that this specific one is the one </w:t>
+      </w:r>
+      <w:r>
+        <w:t>to be used</w:t>
+      </w:r>
+      <w:r>
+        <w:t>.</w:t>
+      </w:r>
+    </w:p>
+    <w:p>
+      <w:pPr>
+        <w:pStyle w:val="ListParagraph"/>
+        <w:numPr>
+          <w:ilvl w:val="0"/>
+          <w:numId w:val="1"/>
+        </w:numPr>
+      </w:pPr>
+      <w:r>
+        <w:t>Download a PowerShell script which will execute the NVIDIA driver setup program with parameters to do so silently.</w:t>
+      </w:r>
+    </w:p>
+    <w:p>
+      <w:pPr>
+        <w:pStyle w:val="ListParagraph"/>
+        <w:numPr>
+          <w:ilvl w:val="0"/>
+          <w:numId w:val="1"/>
+        </w:numPr>
+      </w:pPr>
+      <w:r>
+        <w:t>Wait for the installation program to finish</w:t>
+      </w:r>
+    </w:p>
+    <w:p>
+      <w:pPr>
+        <w:pStyle w:val="ListParagraph"/>
+        <w:numPr>
+          <w:ilvl w:val="0"/>
+          <w:numId w:val="1"/>
+        </w:numPr>
+      </w:pPr>
+      <w:r>
+        <w:t>Force a reboot of the VM</w:t>
+      </w:r>
+    </w:p>
+    <w:p>
+      <w:r>
+        <w:t xml:space="preserve">In this scenario, I also need to get the </w:t>
+      </w:r>
+      <w:r>
+        <w:t xml:space="preserve">assets used by the custom script extension – the </w:t>
+      </w:r>
+      <w:r>
+        <w:t xml:space="preserve">NVIDIA driver setup file and PowerShell script (which will execute the NVIDIA driver setup file) </w:t>
+      </w:r>
+      <w:r>
+        <w:t xml:space="preserve">– </w:t>
+      </w:r>
+      <w:r>
+        <w:t>uploaded to Azure Blob storage</w:t>
+      </w:r>
+      <w:r>
+        <w:t xml:space="preserve">.  That can easily be accomplished with </w:t>
+      </w:r>
+      <w:r>
+        <w:t>the same</w:t>
+      </w:r>
+      <w:r>
+        <w:t xml:space="preserve"> PowerShell script</w:t>
+      </w:r>
+      <w:r>
+        <w:t xml:space="preserve"> used to deploy the ARM template</w:t>
+      </w:r>
+      <w:r>
+        <w:t>.  That script will perform the following tasks:</w:t>
+      </w:r>
+    </w:p>
+    <w:p>
+      <w:pPr>
+        <w:pStyle w:val="ListParagraph"/>
+        <w:numPr>
+          <w:ilvl w:val="0"/>
+          <w:numId w:val="3"/>
+        </w:numPr>
+      </w:pPr>
+      <w:r>
+        <w:t>Create a new resource group</w:t>
+      </w:r>
+    </w:p>
+    <w:p>
+      <w:pPr>
+        <w:pStyle w:val="ListParagraph"/>
+        <w:numPr>
+          <w:ilvl w:val="0"/>
+          <w:numId w:val="3"/>
+        </w:numPr>
+      </w:pPr>
+      <w:r>
+        <w:t>Create a new storage account and container</w:t>
+      </w:r>
+    </w:p>
+    <w:p>
+      <w:pPr>
+        <w:pStyle w:val="ListParagraph"/>
+        <w:numPr>
+          <w:ilvl w:val="0"/>
+          <w:numId w:val="3"/>
+        </w:numPr>
+      </w:pPr>
+      <w:r>
+        <w:t>Upload the NVIDIA driver setup file and related PowerShell script to the newly created storage account</w:t>
+      </w:r>
+    </w:p>
+    <w:p>
+      <w:pPr>
+        <w:pStyle w:val="ListParagraph"/>
+        <w:numPr>
+          <w:ilvl w:val="0"/>
+          <w:numId w:val="3"/>
+        </w:numPr>
+      </w:pPr>
+      <w:r>
+        <w:t>Execute the ARM template</w:t>
+      </w:r>
+    </w:p>
+    <w:p/>
+    <w:p>
+      <w:r>
+        <w:t xml:space="preserve">You can find the full ARM template, custom script, and deployment script at </w:t>
       </w:r>
       <w:hyperlink r:id="rId6" w:history="1">
         <w:r>
           <w:rPr>
             <w:rStyle w:val="Hyperlink"/>
           </w:rPr>
-          <w:t>https://lazyadmin.nl/it/deploy-nvidia-drivers/</w:t>
+          <w:t>https://github.com/mcollier/setup-nvidia-drivers-azure-vm</w:t>
         </w:r>
       </w:hyperlink>
       <w:r>
-        <w:t xml:space="preserve"> and also </w:t>
+        <w:t>.</w:t>
+      </w:r>
+      <w:r>
+        <w:t xml:space="preserve"> </w:t>
+      </w:r>
+    </w:p>
+    <w:p>
+      <w:r>
+        <w:t>In order to verify it all worked, I can RDP into the VM and verify the driver installation (</w:t>
       </w:r>
       <w:hyperlink r:id="rId7" w:history="1">
+        <w:r>
+          <w:rPr>
+            <w:rStyle w:val="Hyperlink"/>
+          </w:rPr>
+          <w:t>https://docs.microsoft.com/en-us/azure/virtual-machines/windows/n-series-driver-setup#verify-driver-installation</w:t>
+        </w:r>
+      </w:hyperlink>
+      <w:r>
+        <w:t>).</w:t>
+      </w:r>
+    </w:p>
+    <w:p>
+      <w:r>
+        <w:rPr>
+          <w:noProof/>
+        </w:rPr>
+        <w:drawing>
+          <wp:inline distT="0" distB="0" distL="0" distR="0" wp14:anchorId="16C855BB" wp14:editId="37ACC499">
+            <wp:extent cx="2405694" cy="3335731"/>
+            <wp:effectExtent l="0" t="0" r="0" b="0"/>
+            <wp:docPr id="1" name="Picture 1"/>
+            <wp:cNvGraphicFramePr>
+              <a:graphicFrameLocks xmlns:a="http://schemas.openxmlformats.org/drawingml/2006/main" noChangeAspect="1"/>
+            </wp:cNvGraphicFramePr>
+            <a:graphic xmlns:a="http://schemas.openxmlformats.org/drawingml/2006/main">
+              <a:graphicData uri="http://schemas.openxmlformats.org/drawingml/2006/picture">
+                <pic:pic xmlns:pic="http://schemas.openxmlformats.org/drawingml/2006/picture">
+                  <pic:nvPicPr>
+                    <pic:cNvPr id="1" name=""/>
+                    <pic:cNvPicPr/>
+                  </pic:nvPicPr>
+                  <pic:blipFill>
+                    <a:blip r:embed="rId8"/>
+                    <a:stretch>
+                      <a:fillRect/>
+                    </a:stretch>
+                  </pic:blipFill>
+                  <pic:spPr>
+                    <a:xfrm>
+                      <a:off x="0" y="0"/>
+                      <a:ext cx="2415434" cy="3349237"/>
+                    </a:xfrm>
+                    <a:prstGeom prst="rect">
+                      <a:avLst/>
+                    </a:prstGeom>
+                  </pic:spPr>
+                </pic:pic>
+              </a:graphicData>
+            </a:graphic>
+          </wp:inline>
+        </w:drawing>
+      </w:r>
+    </w:p>
+    <w:p>
+      <w:r>
+        <w:rPr>
+          <w:noProof/>
+        </w:rPr>
+        <w:drawing>
+          <wp:inline distT="0" distB="0" distL="0" distR="0" wp14:anchorId="7FFF2CFF" wp14:editId="005ED54A">
+            <wp:extent cx="4414910" cy="2472538"/>
+            <wp:effectExtent l="0" t="0" r="5080" b="4445"/>
+            <wp:docPr id="2" name="Picture 2"/>
+            <wp:cNvGraphicFramePr>
+              <a:graphicFrameLocks xmlns:a="http://schemas.openxmlformats.org/drawingml/2006/main" noChangeAspect="1"/>
+            </wp:cNvGraphicFramePr>
+            <a:graphic xmlns:a="http://schemas.openxmlformats.org/drawingml/2006/main">
+              <a:graphicData uri="http://schemas.openxmlformats.org/drawingml/2006/picture">
+                <pic:pic xmlns:pic="http://schemas.openxmlformats.org/drawingml/2006/picture">
+                  <pic:nvPicPr>
+                    <pic:cNvPr id="1" name=""/>
+                    <pic:cNvPicPr/>
+                  </pic:nvPicPr>
+                  <pic:blipFill>
+                    <a:blip r:embed="rId9"/>
+                    <a:stretch>
+                      <a:fillRect/>
+                    </a:stretch>
+                  </pic:blipFill>
+                  <pic:spPr>
+                    <a:xfrm>
+                      <a:off x="0" y="0"/>
+                      <a:ext cx="4418001" cy="2474269"/>
+                    </a:xfrm>
+                    <a:prstGeom prst="rect">
+                      <a:avLst/>
+                    </a:prstGeom>
+                  </pic:spPr>
+                </pic:pic>
+              </a:graphicData>
+            </a:graphic>
+          </wp:inline>
+        </w:drawing>
+      </w:r>
+    </w:p>
+    <w:p>
+      <w:pPr>
+        <w:rPr>
+          <w:b/>
+        </w:rPr>
+      </w:pPr>
+      <w:r>
+        <w:rPr>
+          <w:b/>
+        </w:rPr>
+        <w:t>What about the v369.95 driver?</w:t>
+      </w:r>
+    </w:p>
+    <w:p>
+      <w:r>
+        <w:t xml:space="preserve">The 369.95 version of the </w:t>
+      </w:r>
+      <w:r>
+        <w:t>NVIDIA driver</w:t>
+      </w:r>
+      <w:r>
+        <w:t xml:space="preserve"> is slightly different from a setup process. To start with, it is a ZIP file instated of an EXE.  Also, it</w:t>
+      </w:r>
+      <w:r>
+        <w:t xml:space="preserve"> isn’t digitally signed. </w:t>
+      </w:r>
+      <w:r>
+        <w:t xml:space="preserve">To use this version of the NVIDIA driver, a few </w:t>
+      </w:r>
+      <w:r>
+        <w:lastRenderedPageBreak/>
+        <w:t xml:space="preserve">changes to the setup script are necessary. First, the file contents need to be extracted/unzipped.  That’s doable via some PowerShell in the script executed via the custom script extension.  Getting around the lack of a digitally signed driver is a bit more . . . interesting. If you were to install the driver manually, you would receive a prompt from Windows asking you to </w:t>
+      </w:r>
+      <w:r>
+        <w:t xml:space="preserve">confirm that installing the driver is REALLY what is desired.  </w:t>
+      </w:r>
+    </w:p>
+    <w:p>
+      <w:r>
+        <w:rPr>
+          <w:noProof/>
+        </w:rPr>
+        <w:drawing>
+          <wp:inline distT="0" distB="0" distL="0" distR="0" wp14:anchorId="739DFF84" wp14:editId="19893489">
+            <wp:extent cx="3350362" cy="1532336"/>
+            <wp:effectExtent l="0" t="0" r="2540" b="0"/>
+            <wp:docPr id="3" name="Picture 3"/>
+            <wp:cNvGraphicFramePr>
+              <a:graphicFrameLocks xmlns:a="http://schemas.openxmlformats.org/drawingml/2006/main" noChangeAspect="1"/>
+            </wp:cNvGraphicFramePr>
+            <a:graphic xmlns:a="http://schemas.openxmlformats.org/drawingml/2006/main">
+              <a:graphicData uri="http://schemas.openxmlformats.org/drawingml/2006/picture">
+                <pic:pic xmlns:pic="http://schemas.openxmlformats.org/drawingml/2006/picture">
+                  <pic:nvPicPr>
+                    <pic:cNvPr id="1" name=""/>
+                    <pic:cNvPicPr/>
+                  </pic:nvPicPr>
+                  <pic:blipFill>
+                    <a:blip r:embed="rId10"/>
+                    <a:stretch>
+                      <a:fillRect/>
+                    </a:stretch>
+                  </pic:blipFill>
+                  <pic:spPr>
+                    <a:xfrm>
+                      <a:off x="0" y="0"/>
+                      <a:ext cx="3363320" cy="1538262"/>
+                    </a:xfrm>
+                    <a:prstGeom prst="rect">
+                      <a:avLst/>
+                    </a:prstGeom>
+                  </pic:spPr>
+                </pic:pic>
+              </a:graphicData>
+            </a:graphic>
+          </wp:inline>
+        </w:drawing>
+      </w:r>
+    </w:p>
+    <w:p>
+      <w:r>
+        <w:t>Completing the manual insta</w:t>
+      </w:r>
+      <w:r>
+        <w:t xml:space="preserve">llation will result in a certificate installed to the VM’s Trusted Publisher certificate store.  The certificate can then be exported and saved to Azure Blob storage.  </w:t>
+      </w:r>
+    </w:p>
+    <w:p>
+      <w:r>
+        <w:rPr>
+          <w:noProof/>
+        </w:rPr>
+        <w:drawing>
+          <wp:inline distT="0" distB="0" distL="0" distR="0" wp14:anchorId="694B555E" wp14:editId="2B251B67">
+            <wp:extent cx="5943600" cy="2026920"/>
+            <wp:effectExtent l="0" t="0" r="0" b="0"/>
+            <wp:docPr id="4" name="Picture 4"/>
+            <wp:cNvGraphicFramePr>
+              <a:graphicFrameLocks xmlns:a="http://schemas.openxmlformats.org/drawingml/2006/main" noChangeAspect="1"/>
+            </wp:cNvGraphicFramePr>
+            <a:graphic xmlns:a="http://schemas.openxmlformats.org/drawingml/2006/main">
+              <a:graphicData uri="http://schemas.openxmlformats.org/drawingml/2006/picture">
+                <pic:pic xmlns:pic="http://schemas.openxmlformats.org/drawingml/2006/picture">
+                  <pic:nvPicPr>
+                    <pic:cNvPr id="1" name=""/>
+                    <pic:cNvPicPr/>
+                  </pic:nvPicPr>
+                  <pic:blipFill>
+                    <a:blip r:embed="rId11"/>
+                    <a:stretch>
+                      <a:fillRect/>
+                    </a:stretch>
+                  </pic:blipFill>
+                  <pic:spPr>
+                    <a:xfrm>
+                      <a:off x="0" y="0"/>
+                      <a:ext cx="5943600" cy="2026920"/>
+                    </a:xfrm>
+                    <a:prstGeom prst="rect">
+                      <a:avLst/>
+                    </a:prstGeom>
+                  </pic:spPr>
+                </pic:pic>
+              </a:graphicData>
+            </a:graphic>
+          </wp:inline>
+        </w:drawing>
+      </w:r>
+    </w:p>
+    <w:p>
+      <w:r>
+        <w:t xml:space="preserve">I can use that certificate as part of the automated install process. By using the </w:t>
+      </w:r>
+      <w:r>
+        <w:rPr>
+          <w:b/>
+        </w:rPr>
+        <w:t>certutil.exe</w:t>
+      </w:r>
+      <w:r>
+        <w:t xml:space="preserve"> program it is possible to install the certificate into the Trusted Publisher store on a </w:t>
+      </w:r>
+      <w:r>
+        <w:rPr>
+          <w:i/>
+        </w:rPr>
+        <w:t>new</w:t>
+      </w:r>
+      <w:r>
+        <w:t xml:space="preserve"> VM.</w:t>
+      </w:r>
+      <w:r>
+        <w:t xml:space="preserve">  This step can be included in the PowerShell script executed via the custom script extension.</w:t>
+      </w:r>
+    </w:p>
+    <w:p>
+      <w:r>
+        <w:t xml:space="preserve">An example of this approach can be found at </w:t>
+      </w:r>
+      <w:hyperlink r:id="rId12" w:history="1">
+        <w:r>
+          <w:rPr>
+            <w:rStyle w:val="Hyperlink"/>
+          </w:rPr>
+          <w:t>https://github.com/mcollier/setup-nvidia-drivers-azure-vm/tree/driver-369.95</w:t>
+        </w:r>
+      </w:hyperlink>
+      <w:r>
+        <w:t xml:space="preserve">. </w:t>
+      </w:r>
+    </w:p>
+    <w:p>
+      <w:r>
+        <w:rPr>
+          <w:b/>
+        </w:rPr>
+        <w:t>Alternative</w:t>
+      </w:r>
+      <w:r>
+        <w:rPr>
+          <w:b/>
+        </w:rPr>
+        <w:t xml:space="preserve"> Approach</w:t>
+      </w:r>
+    </w:p>
+    <w:p>
+      <w:r>
+        <w:t xml:space="preserve">An alternative approach is to create a custom VM image with the necessary NVIDIA driver already installed.  The advantage with this approach is you don’t have to go through the custom script step. Plus, you can add additional software or configuration as needed.  The disadvantage is you’re then accepting responsibility for keeping the VM patched on a regular basis. If you use an image provided by Microsoft, those images are patched on a </w:t>
+      </w:r>
+      <w:r>
+        <w:t>regular (often at least once per month) basis.</w:t>
+      </w:r>
+    </w:p>
+    <w:p>
+      <w:r>
+        <w:rPr>
+          <w:b/>
+        </w:rPr>
+        <w:t>Resources</w:t>
+      </w:r>
+      <w:r>
+        <w:t>:</w:t>
+      </w:r>
+    </w:p>
+    <w:p>
+      <w:r>
+        <w:lastRenderedPageBreak/>
+        <w:t>Custom Script Extension for Windows (</w:t>
+      </w:r>
+      <w:hyperlink r:id="rId13" w:history="1">
+        <w:r>
+          <w:rPr>
+            <w:rStyle w:val="Hyperlink"/>
+          </w:rPr>
+          <w:t>https://docs.microsoft.com/en-us/azure/virtual-machines/windows/extensions-customscript?toc=%2fazure%2fvirtual-machines%2fwindows%2ftoc.json</w:t>
+        </w:r>
+      </w:hyperlink>
+      <w:r>
+        <w:t xml:space="preserve">) </w:t>
+      </w:r>
+    </w:p>
+    <w:p>
+      <w:r>
+        <w:t xml:space="preserve">There was previously a comment at </w:t>
+      </w:r>
+      <w:hyperlink r:id="rId14" w:history="1">
+        <w:r>
+          <w:rPr>
+            <w:rStyle w:val="Hyperlink"/>
+          </w:rPr>
+          <w:t>https://docs.microsoft.com/en-us/azure/virtual-machines/windows/n-series-driver-setup</w:t>
+        </w:r>
+      </w:hyperlink>
+      <w:r>
+        <w:t xml:space="preserve"> about a silent install for the NVIDIA drivers, which linked to </w:t>
+      </w:r>
+      <w:hyperlink r:id="rId15" w:anchor="L75-L92" w:history="1">
+        <w:r>
+          <w:rPr>
+            <w:rStyle w:val="Hyperlink"/>
+          </w:rPr>
+          <w:t>https://github.com/Azure/azure-accessplatform-windows-gpu/blob/9269ac0665cc6e3ae3cbbece842a8fe2cba12570/CustomScripts/nVIDIAdTeradiciLeostreamAgents.ps1#L75-L92</w:t>
+        </w:r>
+      </w:hyperlink>
+      <w:r>
+        <w:t>. That comment appears to be gone.</w:t>
+      </w:r>
+    </w:p>
+    <w:p>
+      <w:pPr>
+        <w:rPr>
+          <w:rStyle w:val="Hyperlink"/>
+        </w:rPr>
+      </w:pPr>
+      <w:r>
+        <w:t xml:space="preserve">Silent install of NVIDIA drivers - </w:t>
+      </w:r>
+      <w:r>
+        <w:t>https://lazyadmin.nl/it/deploy-nvidia-drivers/</w:t>
+      </w:r>
+      <w:r>
+        <w:t xml:space="preserve"> and </w:t>
+      </w:r>
+      <w:hyperlink r:id="rId16" w:history="1">
         <w:r>
           <w:rPr>
             <w:rStyle w:val="Hyperlink"/>
@@ -92,274 +715,13 @@
         </w:r>
       </w:hyperlink>
       <w:r>
-        <w:t xml:space="preserve">. </w:t>
-      </w:r>
-      <w:r>
-        <w:t xml:space="preserve"> Now I need to take that and bake it into a custom script extension. By doing so, I can let ARM do its thing by provisioning the VM and related resources (NIC, Virtual Network, IP address, etc.), </w:t>
-      </w:r>
-      <w:r>
-        <w:t>and</w:t>
-      </w:r>
-      <w:r>
-        <w:t xml:space="preserve"> invoke a PowerShell script to install the NVIDIA driver.</w:t>
-      </w:r>
-    </w:p>
-    <w:p>
-      <w:r>
-        <w:t xml:space="preserve">Before writing the PowerShell script to silently install the NVIDIA driver, I decided to try to install the driver manually. I wanted to </w:t>
-      </w:r>
-      <w:r>
-        <w:t>observe the experience for myself</w:t>
-      </w:r>
-      <w:r>
+        <w:rPr>
+          <w:rStyle w:val="Hyperlink"/>
+        </w:rPr>
         <w:t>.</w:t>
       </w:r>
-      <w:r>
-        <w:t xml:space="preserve">  It is a good thing I did, as that was where I noticed an interesting </w:t>
-      </w:r>
-      <w:r>
-        <w:t>“opportunity”.  While running the NVIDIA driver installation, I received a Windows prompt to authorize the drivers.</w:t>
-      </w:r>
-    </w:p>
-    <w:p>
-      <w:r>
-        <w:t>[insert screenshot]</w:t>
-      </w:r>
-    </w:p>
-    <w:p>
-      <w:r>
-        <w:t xml:space="preserve">Apparently, the NVIDIA driver isn’t digitally signed. Thus, Windows prompts the user to confirm that installing the driver is REALLY what is desired.  Yes, </w:t>
-      </w:r>
-      <w:proofErr w:type="gramStart"/>
-      <w:r>
-        <w:t>yes it is</w:t>
-      </w:r>
-      <w:proofErr w:type="gramEnd"/>
-      <w:r>
-        <w:t xml:space="preserve">.  That’s lovely, </w:t>
-      </w:r>
-      <w:r>
-        <w:t>ex</w:t>
-      </w:r>
-      <w:r>
-        <w:t>c</w:t>
-      </w:r>
-      <w:r>
-        <w:t>ept</w:t>
-      </w:r>
-      <w:r>
-        <w:t xml:space="preserve"> it makes the automated install a bit more complicated.  To get over this hurdle, I needed to first complete the manual installation of the driver. </w:t>
-      </w:r>
-      <w:r>
-        <w:t>With the driver installed, I could export the Trusted Publisher certificate that is created by Windows as part of the driver installation.</w:t>
-      </w:r>
-    </w:p>
-    <w:p>
-      <w:r>
-        <w:t>[insert screenshot]</w:t>
-      </w:r>
-    </w:p>
-    <w:p>
-      <w:r>
-        <w:t>I can use that certificate as part of the automated install process. But . . . but. . .what</w:t>
-      </w:r>
-      <w:proofErr w:type="gramStart"/>
-      <w:r>
-        <w:t>. . . .</w:t>
-      </w:r>
-      <w:proofErr w:type="gramEnd"/>
-      <w:r>
-        <w:t xml:space="preserve"> how?  Good question!</w:t>
-      </w:r>
-      <w:r>
-        <w:t xml:space="preserve">  By using the </w:t>
-      </w:r>
-      <w:r>
-        <w:rPr>
-          <w:b/>
-        </w:rPr>
-        <w:t>certutil.exe</w:t>
-      </w:r>
-      <w:r>
-        <w:t xml:space="preserve"> program it is possible to install the certificate into the Trusted Publisher store on a </w:t>
-      </w:r>
-      <w:r>
-        <w:rPr>
-          <w:i/>
-        </w:rPr>
-        <w:t>new</w:t>
-      </w:r>
-      <w:r>
-        <w:t xml:space="preserve"> VM.</w:t>
-      </w:r>
-      <w:r>
-        <w:t xml:space="preserve"> Lightbulbs?</w:t>
-      </w:r>
-    </w:p>
-    <w:p>
-      <w:r>
-        <w:t>The custom script I’m going to use will do execute a few different steps:</w:t>
-      </w:r>
-    </w:p>
-    <w:p>
-      <w:pPr>
-        <w:pStyle w:val="ListParagraph"/>
-        <w:numPr>
-          <w:ilvl w:val="0"/>
-          <w:numId w:val="1"/>
-        </w:numPr>
-      </w:pPr>
-      <w:r>
-        <w:t>Download the NVIDIA driver</w:t>
-      </w:r>
-      <w:r>
-        <w:t xml:space="preserve"> file</w:t>
-      </w:r>
-      <w:r>
-        <w:t xml:space="preserve"> from Azure Blob storage. I put the driver file in blob storage to make sure that this specific one is the one I will use</w:t>
-      </w:r>
-      <w:r>
-        <w:t>.</w:t>
-      </w:r>
-    </w:p>
-    <w:p>
-      <w:pPr>
-        <w:pStyle w:val="ListParagraph"/>
-        <w:numPr>
-          <w:ilvl w:val="0"/>
-          <w:numId w:val="1"/>
-        </w:numPr>
-      </w:pPr>
-      <w:r>
-        <w:t>Unzip the NVIDIA driver file and extract the contents to a local directory</w:t>
-      </w:r>
-    </w:p>
-    <w:p>
-      <w:pPr>
-        <w:pStyle w:val="ListParagraph"/>
-        <w:numPr>
-          <w:ilvl w:val="0"/>
-          <w:numId w:val="1"/>
-        </w:numPr>
-      </w:pPr>
-      <w:r>
-        <w:t>Use certutil.exe to install the certificate</w:t>
-      </w:r>
-    </w:p>
-    <w:p>
-      <w:pPr>
-        <w:pStyle w:val="ListParagraph"/>
-        <w:numPr>
-          <w:ilvl w:val="0"/>
-          <w:numId w:val="1"/>
-        </w:numPr>
-      </w:pPr>
-      <w:r>
-        <w:t>Run the NVIDIA setup.exe with parameters to do so silently</w:t>
-      </w:r>
-    </w:p>
-    <w:p>
-      <w:pPr>
-        <w:pStyle w:val="ListParagraph"/>
-        <w:numPr>
-          <w:ilvl w:val="0"/>
-          <w:numId w:val="1"/>
-        </w:numPr>
-      </w:pPr>
-      <w:r>
-        <w:lastRenderedPageBreak/>
-        <w:t>Wait for the installation program to finish</w:t>
-      </w:r>
-    </w:p>
-    <w:p>
-      <w:pPr>
-        <w:pStyle w:val="ListParagraph"/>
-        <w:numPr>
-          <w:ilvl w:val="0"/>
-          <w:numId w:val="1"/>
-        </w:numPr>
-      </w:pPr>
-      <w:r>
-        <w:t>Force a reboot of the VM</w:t>
-      </w:r>
     </w:p>
     <w:p/>
-    <w:p/>
-    <w:p>
-      <w:r>
-        <w:t>You can find the full ARM template, custom script, and deployment script at XXXXX.</w:t>
-      </w:r>
-      <w:bookmarkStart w:id="0" w:name="_GoBack"/>
-      <w:bookmarkEnd w:id="0"/>
-    </w:p>
-    <w:p/>
-    <w:p>
-      <w:pPr>
-        <w:rPr>
-          <w:b/>
-        </w:rPr>
-      </w:pPr>
-      <w:r>
-        <w:rPr>
-          <w:b/>
-        </w:rPr>
-        <w:t>Alternative</w:t>
-      </w:r>
-    </w:p>
-    <w:p>
-      <w:r>
-        <w:rPr>
-          <w:b/>
-        </w:rPr>
-        <w:t>Resources</w:t>
-      </w:r>
-      <w:r>
-        <w:t>:</w:t>
-      </w:r>
-    </w:p>
-    <w:p>
-      <w:r>
-        <w:t>Custom Script Extension for Windows (</w:t>
-      </w:r>
-      <w:hyperlink r:id="rId8" w:history="1">
-        <w:r>
-          <w:rPr>
-            <w:rStyle w:val="Hyperlink"/>
-          </w:rPr>
-          <w:t>https://docs.microsoft.com/en-us/azure/virtual-machines/windows/extensions-customscript?toc=%2fazure%2fvirtual-machines%2fwindows%2ftoc.json</w:t>
-        </w:r>
-      </w:hyperlink>
-      <w:r>
-        <w:t xml:space="preserve">) </w:t>
-      </w:r>
-    </w:p>
-    <w:p>
-      <w:r>
-        <w:t xml:space="preserve">There was previously a comment at </w:t>
-      </w:r>
-      <w:hyperlink r:id="rId9" w:history="1">
-        <w:r>
-          <w:rPr>
-            <w:rStyle w:val="Hyperlink"/>
-          </w:rPr>
-          <w:t>https://docs.microsoft.com/en-us/azure/virtual-machines/windows/n-series-driver-setup</w:t>
-        </w:r>
-      </w:hyperlink>
-      <w:r>
-        <w:t xml:space="preserve"> about a silent install for the NVIDIA drivers, which linked to </w:t>
-      </w:r>
-      <w:hyperlink r:id="rId10" w:history="1">
-        <w:r>
-          <w:rPr>
-            <w:rStyle w:val="Hyperlink"/>
-          </w:rPr>
-          <w:t>https://github.com/Azure/azure-accessplatform-windows-gpu/blob/9269ac0665cc6e3ae3cbbece842a8fe2cba12570/CustomScripts/nVIDIAdTeradiciLeostreamAgents.ps1#L75-L92</w:t>
-        </w:r>
-      </w:hyperlink>
-      <w:r>
-        <w:t>. That comment appears to be gone.</w:t>
-      </w:r>
-    </w:p>
     <w:p/>
     <w:p/>
     <w:p/>
@@ -462,8 +824,212 @@
       </w:pPr>
     </w:lvl>
   </w:abstractNum>
+  <w:abstractNum w:abstractNumId="1" w15:restartNumberingAfterBreak="0">
+    <w:nsid w:val="52930B16"/>
+    <w:multiLevelType w:val="hybridMultilevel"/>
+    <w:tmpl w:val="1766F046"/>
+    <w:lvl w:ilvl="0" w:tplc="0409000F">
+      <w:start w:val="1"/>
+      <w:numFmt w:val="decimal"/>
+      <w:lvlText w:val="%1."/>
+      <w:lvlJc w:val="left"/>
+      <w:pPr>
+        <w:ind w:left="720" w:hanging="360"/>
+      </w:pPr>
+    </w:lvl>
+    <w:lvl w:ilvl="1" w:tplc="04090019" w:tentative="1">
+      <w:start w:val="1"/>
+      <w:numFmt w:val="lowerLetter"/>
+      <w:lvlText w:val="%2."/>
+      <w:lvlJc w:val="left"/>
+      <w:pPr>
+        <w:ind w:left="1440" w:hanging="360"/>
+      </w:pPr>
+    </w:lvl>
+    <w:lvl w:ilvl="2" w:tplc="0409001B" w:tentative="1">
+      <w:start w:val="1"/>
+      <w:numFmt w:val="lowerRoman"/>
+      <w:lvlText w:val="%3."/>
+      <w:lvlJc w:val="right"/>
+      <w:pPr>
+        <w:ind w:left="2160" w:hanging="180"/>
+      </w:pPr>
+    </w:lvl>
+    <w:lvl w:ilvl="3" w:tplc="0409000F" w:tentative="1">
+      <w:start w:val="1"/>
+      <w:numFmt w:val="decimal"/>
+      <w:lvlText w:val="%4."/>
+      <w:lvlJc w:val="left"/>
+      <w:pPr>
+        <w:ind w:left="2880" w:hanging="360"/>
+      </w:pPr>
+    </w:lvl>
+    <w:lvl w:ilvl="4" w:tplc="04090019" w:tentative="1">
+      <w:start w:val="1"/>
+      <w:numFmt w:val="lowerLetter"/>
+      <w:lvlText w:val="%5."/>
+      <w:lvlJc w:val="left"/>
+      <w:pPr>
+        <w:ind w:left="3600" w:hanging="360"/>
+      </w:pPr>
+    </w:lvl>
+    <w:lvl w:ilvl="5" w:tplc="0409001B" w:tentative="1">
+      <w:start w:val="1"/>
+      <w:numFmt w:val="lowerRoman"/>
+      <w:lvlText w:val="%6."/>
+      <w:lvlJc w:val="right"/>
+      <w:pPr>
+        <w:ind w:left="4320" w:hanging="180"/>
+      </w:pPr>
+    </w:lvl>
+    <w:lvl w:ilvl="6" w:tplc="0409000F" w:tentative="1">
+      <w:start w:val="1"/>
+      <w:numFmt w:val="decimal"/>
+      <w:lvlText w:val="%7."/>
+      <w:lvlJc w:val="left"/>
+      <w:pPr>
+        <w:ind w:left="5040" w:hanging="360"/>
+      </w:pPr>
+    </w:lvl>
+    <w:lvl w:ilvl="7" w:tplc="04090019" w:tentative="1">
+      <w:start w:val="1"/>
+      <w:numFmt w:val="lowerLetter"/>
+      <w:lvlText w:val="%8."/>
+      <w:lvlJc w:val="left"/>
+      <w:pPr>
+        <w:ind w:left="5760" w:hanging="360"/>
+      </w:pPr>
+    </w:lvl>
+    <w:lvl w:ilvl="8" w:tplc="0409001B" w:tentative="1">
+      <w:start w:val="1"/>
+      <w:numFmt w:val="lowerRoman"/>
+      <w:lvlText w:val="%9."/>
+      <w:lvlJc w:val="right"/>
+      <w:pPr>
+        <w:ind w:left="6480" w:hanging="180"/>
+      </w:pPr>
+    </w:lvl>
+  </w:abstractNum>
+  <w:abstractNum w:abstractNumId="2" w15:restartNumberingAfterBreak="0">
+    <w:nsid w:val="6F7069A9"/>
+    <w:multiLevelType w:val="hybridMultilevel"/>
+    <w:tmpl w:val="D70C9C06"/>
+    <w:lvl w:ilvl="0" w:tplc="632C2B8A">
+      <w:numFmt w:val="bullet"/>
+      <w:lvlText w:val=""/>
+      <w:lvlJc w:val="left"/>
+      <w:pPr>
+        <w:ind w:left="720" w:hanging="360"/>
+      </w:pPr>
+      <w:rPr>
+        <w:rFonts w:ascii="Wingdings" w:eastAsiaTheme="minorHAnsi" w:hAnsi="Wingdings" w:cstheme="minorBidi" w:hint="default"/>
+      </w:rPr>
+    </w:lvl>
+    <w:lvl w:ilvl="1" w:tplc="04090003" w:tentative="1">
+      <w:start w:val="1"/>
+      <w:numFmt w:val="bullet"/>
+      <w:lvlText w:val="o"/>
+      <w:lvlJc w:val="left"/>
+      <w:pPr>
+        <w:ind w:left="1440" w:hanging="360"/>
+      </w:pPr>
+      <w:rPr>
+        <w:rFonts w:ascii="Courier New" w:hAnsi="Courier New" w:cs="Courier New" w:hint="default"/>
+      </w:rPr>
+    </w:lvl>
+    <w:lvl w:ilvl="2" w:tplc="04090005" w:tentative="1">
+      <w:start w:val="1"/>
+      <w:numFmt w:val="bullet"/>
+      <w:lvlText w:val=""/>
+      <w:lvlJc w:val="left"/>
+      <w:pPr>
+        <w:ind w:left="2160" w:hanging="360"/>
+      </w:pPr>
+      <w:rPr>
+        <w:rFonts w:ascii="Wingdings" w:hAnsi="Wingdings" w:hint="default"/>
+      </w:rPr>
+    </w:lvl>
+    <w:lvl w:ilvl="3" w:tplc="04090001" w:tentative="1">
+      <w:start w:val="1"/>
+      <w:numFmt w:val="bullet"/>
+      <w:lvlText w:val=""/>
+      <w:lvlJc w:val="left"/>
+      <w:pPr>
+        <w:ind w:left="2880" w:hanging="360"/>
+      </w:pPr>
+      <w:rPr>
+        <w:rFonts w:ascii="Symbol" w:hAnsi="Symbol" w:hint="default"/>
+      </w:rPr>
+    </w:lvl>
+    <w:lvl w:ilvl="4" w:tplc="04090003" w:tentative="1">
+      <w:start w:val="1"/>
+      <w:numFmt w:val="bullet"/>
+      <w:lvlText w:val="o"/>
+      <w:lvlJc w:val="left"/>
+      <w:pPr>
+        <w:ind w:left="3600" w:hanging="360"/>
+      </w:pPr>
+      <w:rPr>
+        <w:rFonts w:ascii="Courier New" w:hAnsi="Courier New" w:cs="Courier New" w:hint="default"/>
+      </w:rPr>
+    </w:lvl>
+    <w:lvl w:ilvl="5" w:tplc="04090005" w:tentative="1">
+      <w:start w:val="1"/>
+      <w:numFmt w:val="bullet"/>
+      <w:lvlText w:val=""/>
+      <w:lvlJc w:val="left"/>
+      <w:pPr>
+        <w:ind w:left="4320" w:hanging="360"/>
+      </w:pPr>
+      <w:rPr>
+        <w:rFonts w:ascii="Wingdings" w:hAnsi="Wingdings" w:hint="default"/>
+      </w:rPr>
+    </w:lvl>
+    <w:lvl w:ilvl="6" w:tplc="04090001" w:tentative="1">
+      <w:start w:val="1"/>
+      <w:numFmt w:val="bullet"/>
+      <w:lvlText w:val=""/>
+      <w:lvlJc w:val="left"/>
+      <w:pPr>
+        <w:ind w:left="5040" w:hanging="360"/>
+      </w:pPr>
+      <w:rPr>
+        <w:rFonts w:ascii="Symbol" w:hAnsi="Symbol" w:hint="default"/>
+      </w:rPr>
+    </w:lvl>
+    <w:lvl w:ilvl="7" w:tplc="04090003" w:tentative="1">
+      <w:start w:val="1"/>
+      <w:numFmt w:val="bullet"/>
+      <w:lvlText w:val="o"/>
+      <w:lvlJc w:val="left"/>
+      <w:pPr>
+        <w:ind w:left="5760" w:hanging="360"/>
+      </w:pPr>
+      <w:rPr>
+        <w:rFonts w:ascii="Courier New" w:hAnsi="Courier New" w:cs="Courier New" w:hint="default"/>
+      </w:rPr>
+    </w:lvl>
+    <w:lvl w:ilvl="8" w:tplc="04090005" w:tentative="1">
+      <w:start w:val="1"/>
+      <w:numFmt w:val="bullet"/>
+      <w:lvlText w:val=""/>
+      <w:lvlJc w:val="left"/>
+      <w:pPr>
+        <w:ind w:left="6480" w:hanging="360"/>
+      </w:pPr>
+      <w:rPr>
+        <w:rFonts w:ascii="Wingdings" w:hAnsi="Wingdings" w:hint="default"/>
+      </w:rPr>
+    </w:lvl>
+  </w:abstractNum>
   <w:num w:numId="1">
     <w:abstractNumId w:val="0"/>
+  </w:num>
+  <w:num w:numId="2">
+    <w:abstractNumId w:val="2"/>
+  </w:num>
+  <w:num w:numId="3">
+    <w:abstractNumId w:val="1"/>
   </w:num>
 </w:numbering>
 </file>

</xml_diff>

<commit_message>
Minor updates related to the unsigned driver.
</commit_message>
<xml_diff>
--- a/How to Setup NVidia Driver on a NV-Series Azure VM.docx
+++ b/How to Setup NVidia Driver on a NV-Series Azure VM.docx
@@ -162,8 +162,6 @@
       <w:r>
         <w:t>extension</w:t>
       </w:r>
-      <w:bookmarkStart w:id="0" w:name="_GoBack"/>
-      <w:bookmarkEnd w:id="0"/>
       <w:r>
         <w:t xml:space="preserve"> will</w:t>
       </w:r>
@@ -347,7 +345,7 @@
       <w:r>
         <w:t>In order to verify it all worked, I can RDP into the VM and verify the driver installation (</w:t>
       </w:r>
-      <w:hyperlink r:id="rId7" w:history="1">
+      <w:hyperlink r:id="rId7" w:anchor="verify-driver-installation" w:history="1">
         <w:r>
           <w:rPr>
             <w:rStyle w:val="Hyperlink"/>
@@ -453,28 +451,37 @@
         <w:rPr>
           <w:b/>
         </w:rPr>
-        <w:t>What about the v369.95 driver?</w:t>
-      </w:r>
-    </w:p>
-    <w:p>
-      <w:r>
-        <w:t xml:space="preserve">The 369.95 version of the </w:t>
-      </w:r>
-      <w:r>
-        <w:t>NVIDIA driver</w:t>
-      </w:r>
-      <w:r>
-        <w:t xml:space="preserve"> is slightly different from a setup process. To start with, it is a ZIP file instated of an EXE.  Also, it</w:t>
-      </w:r>
-      <w:r>
-        <w:t xml:space="preserve"> isn’t digitally signed. </w:t>
-      </w:r>
-      <w:r>
-        <w:t xml:space="preserve">To use this version of the NVIDIA driver, a few </w:t>
+        <w:t xml:space="preserve">What about </w:t>
+      </w:r>
+      <w:r>
+        <w:rPr>
+          <w:b/>
+        </w:rPr>
+        <w:t>unsigned drivers</w:t>
+      </w:r>
+      <w:r>
+        <w:rPr>
+          <w:b/>
+        </w:rPr>
+        <w:t>?</w:t>
+      </w:r>
+    </w:p>
+    <w:p>
+      <w:r>
+        <w:t>An earlier version of the NVIDIA driver, v</w:t>
+      </w:r>
+      <w:r>
+        <w:t>369.95</w:t>
+      </w:r>
+      <w:r>
+        <w:t xml:space="preserve">, was not digitally signed.  It was also provided as a ZIP file instead of an EXE (like v370.12).   </w:t>
+      </w:r>
+      <w:r>
+        <w:t xml:space="preserve">To use this version of the NVIDIA driver, a few changes to the setup </w:t>
       </w:r>
       <w:r>
         <w:lastRenderedPageBreak/>
-        <w:t xml:space="preserve">changes to the setup script are necessary. First, the file contents need to be extracted/unzipped.  That’s doable via some PowerShell in the script executed via the custom script extension.  Getting around the lack of a digitally signed driver is a bit more . . . interesting. If you were to install the driver manually, you would receive a prompt from Windows asking you to </w:t>
+        <w:t xml:space="preserve">script are necessary. First, the file contents need to be extracted/unzipped.  That’s doable via some PowerShell in the script executed via the custom script extension.  Getting around the lack of a digitally signed driver is a bit more . . . interesting. If you were to install the driver manually, you would receive a prompt from Windows asking you to </w:t>
       </w:r>
       <w:r>
         <w:t xml:space="preserve">confirm that installing the driver is REALLY what is desired.  </w:t>
@@ -649,6 +656,11 @@
     </w:p>
     <w:p>
       <w:r>
+        <w:t>Here are some resources which helped me in coming up with the solution presented above.</w:t>
+      </w:r>
+    </w:p>
+    <w:p>
+      <w:r>
         <w:lastRenderedPageBreak/>
         <w:t>Custom Script Extension for Windows (</w:t>
       </w:r>
@@ -700,13 +712,23 @@
       <w:r>
         <w:t xml:space="preserve">Silent install of NVIDIA drivers - </w:t>
       </w:r>
-      <w:r>
-        <w:t>https://lazyadmin.nl/it/deploy-nvidia-drivers/</w:t>
-      </w:r>
-      <w:r>
-        <w:t xml:space="preserve"> and </w:t>
-      </w:r>
       <w:hyperlink r:id="rId16" w:history="1">
+        <w:r>
+          <w:rPr>
+            <w:rStyle w:val="Hyperlink"/>
+          </w:rPr>
+          <w:t>https://lazyadmin.nl/it/deploy-nvidia-drivers/</w:t>
+        </w:r>
+      </w:hyperlink>
+      <w:r>
+        <w:t xml:space="preserve"> </w:t>
+      </w:r>
+      <w:bookmarkStart w:id="0" w:name="_GoBack"/>
+      <w:bookmarkEnd w:id="0"/>
+      <w:r>
+        <w:t xml:space="preserve">and </w:t>
+      </w:r>
+      <w:hyperlink r:id="rId17" w:history="1">
         <w:r>
           <w:rPr>
             <w:rStyle w:val="Hyperlink"/>

</xml_diff>